<commit_message>
Adding CR SSO to resume
</commit_message>
<xml_diff>
--- a/Jess Chadwick Resume.docx
+++ b/Jess Chadwick Resume.docx
@@ -1,6 +1,6 @@
 
 <file path=word/document.xml><?xml version="1.0" encoding="utf-8"?>
-<w:document xmlns:wpc="http://schemas.microsoft.com/office/word/2010/wordprocessingCanvas" xmlns:cx="http://schemas.microsoft.com/office/drawing/2014/chartex" xmlns:cx1="http://schemas.microsoft.com/office/drawing/2015/9/8/chartex" xmlns:cx2="http://schemas.microsoft.com/office/drawing/2015/10/21/chartex" xmlns:cx3="http://schemas.microsoft.com/office/drawing/2016/5/9/chartex" xmlns:cx4="http://schemas.microsoft.com/office/drawing/2016/5/10/chartex" xmlns:cx5="http://schemas.microsoft.com/office/drawing/2016/5/11/chartex" xmlns:cx6="http://schemas.microsoft.com/office/drawing/2016/5/12/chartex" xmlns:cx7="http://schemas.microsoft.com/office/drawing/2016/5/13/chartex" xmlns:cx8="http://schemas.microsoft.com/office/drawing/2016/5/14/chartex" xmlns:mc="http://schemas.openxmlformats.org/markup-compatibility/2006" xmlns:aink="http://schemas.microsoft.com/office/drawing/2016/ink" xmlns:am3d="http://schemas.microsoft.com/office/drawing/2017/model3d" xmlns:o="urn:schemas-microsoft-com:office:office" xmlns:r="http://schemas.openxmlformats.org/officeDocument/2006/relationships" xmlns:m="http://schemas.openxmlformats.org/officeDocument/2006/math" xmlns:v="urn:schemas-microsoft-com:vml" xmlns:wp14="http://schemas.microsoft.com/office/word/2010/wordprocessingDrawing" xmlns:wp="http://schemas.openxmlformats.org/drawingml/2006/wordprocessingDrawing" xmlns:w10="urn:schemas-microsoft-com:office:word" xmlns:w="http://schemas.openxmlformats.org/wordprocessingml/2006/main" xmlns:w14="http://schemas.microsoft.com/office/word/2010/wordml" xmlns:w15="http://schemas.microsoft.com/office/word/2012/wordml" xmlns:w16cid="http://schemas.microsoft.com/office/word/2016/wordml/cid" xmlns:w16se="http://schemas.microsoft.com/office/word/2015/wordml/symex" xmlns:wpg="http://schemas.microsoft.com/office/word/2010/wordprocessingGroup" xmlns:wpi="http://schemas.microsoft.com/office/word/2010/wordprocessingInk" xmlns:wne="http://schemas.microsoft.com/office/word/2006/wordml" xmlns:wps="http://schemas.microsoft.com/office/word/2010/wordprocessingShape" mc:Ignorable="w14 w15 w16se w16cid wp14">
+<w:document xmlns:wpc="http://schemas.microsoft.com/office/word/2010/wordprocessingCanvas" xmlns:cx="http://schemas.microsoft.com/office/drawing/2014/chartex" xmlns:cx1="http://schemas.microsoft.com/office/drawing/2015/9/8/chartex" xmlns:cx2="http://schemas.microsoft.com/office/drawing/2015/10/21/chartex" xmlns:cx3="http://schemas.microsoft.com/office/drawing/2016/5/9/chartex" xmlns:cx4="http://schemas.microsoft.com/office/drawing/2016/5/10/chartex" xmlns:cx5="http://schemas.microsoft.com/office/drawing/2016/5/11/chartex" xmlns:cx6="http://schemas.microsoft.com/office/drawing/2016/5/12/chartex" xmlns:cx7="http://schemas.microsoft.com/office/drawing/2016/5/13/chartex" xmlns:cx8="http://schemas.microsoft.com/office/drawing/2016/5/14/chartex" xmlns:mc="http://schemas.openxmlformats.org/markup-compatibility/2006" xmlns:aink="http://schemas.microsoft.com/office/drawing/2016/ink" xmlns:am3d="http://schemas.microsoft.com/office/drawing/2017/model3d" xmlns:o="urn:schemas-microsoft-com:office:office" xmlns:r="http://schemas.openxmlformats.org/officeDocument/2006/relationships" xmlns:m="http://schemas.openxmlformats.org/officeDocument/2006/math" xmlns:v="urn:schemas-microsoft-com:vml" xmlns:wp14="http://schemas.microsoft.com/office/word/2010/wordprocessingDrawing" xmlns:wp="http://schemas.openxmlformats.org/drawingml/2006/wordprocessingDrawing" xmlns:w10="urn:schemas-microsoft-com:office:word" xmlns:w="http://schemas.openxmlformats.org/wordprocessingml/2006/main" xmlns:w14="http://schemas.microsoft.com/office/word/2010/wordml" xmlns:w15="http://schemas.microsoft.com/office/word/2012/wordml" xmlns:w16cex="http://schemas.microsoft.com/office/word/2018/wordml/cex" xmlns:w16cid="http://schemas.microsoft.com/office/word/2016/wordml/cid" xmlns:w16="http://schemas.microsoft.com/office/word/2018/wordml" xmlns:w16sdtdh="http://schemas.microsoft.com/office/word/2020/wordml/sdtdatahash" xmlns:w16se="http://schemas.microsoft.com/office/word/2015/wordml/symex" xmlns:wpg="http://schemas.microsoft.com/office/word/2010/wordprocessingGroup" xmlns:wpi="http://schemas.microsoft.com/office/word/2010/wordprocessingInk" xmlns:wne="http://schemas.microsoft.com/office/word/2006/wordml" xmlns:wps="http://schemas.microsoft.com/office/word/2010/wordprocessingShape" mc:Ignorable="w14 w15 w16se w16cid w16 w16cex w16sdtdh wp14">
   <w:body>
     <w:tbl>
       <w:tblPr>
@@ -80,18 +80,8 @@
                   <w:rFonts w:ascii="Segoe UI" w:hAnsi="Segoe UI" w:cs="Segoe UI"/>
                   <w:sz w:val="18"/>
                 </w:rPr>
-                <w:t>github.com/</w:t>
+                <w:t>github.com/jchadwick</w:t>
               </w:r>
-              <w:proofErr w:type="spellStart"/>
-              <w:r>
-                <w:rPr>
-                  <w:rStyle w:val="Hyperlink"/>
-                  <w:rFonts w:ascii="Segoe UI" w:hAnsi="Segoe UI" w:cs="Segoe UI"/>
-                  <w:sz w:val="18"/>
-                </w:rPr>
-                <w:t>jchadwick</w:t>
-              </w:r>
-              <w:proofErr w:type="spellEnd"/>
             </w:hyperlink>
           </w:p>
         </w:tc>
@@ -754,14 +744,12 @@
           </wp:anchor>
         </w:drawing>
       </w:r>
-      <w:proofErr w:type="spellStart"/>
       <w:r>
         <w:rPr>
           <w:sz w:val="20"/>
         </w:rPr>
         <w:t>ASPInsider</w:t>
       </w:r>
-      <w:proofErr w:type="spellEnd"/>
     </w:p>
     <w:p>
       <w:pPr>
@@ -885,23 +873,13 @@
                 <w:sz w:val="24"/>
               </w:rPr>
             </w:pPr>
-            <w:proofErr w:type="spellStart"/>
             <w:r>
               <w:rPr>
                 <w:b/>
                 <w:color w:val="538135" w:themeColor="accent6" w:themeShade="BF"/>
                 <w:sz w:val="24"/>
               </w:rPr>
-              <w:t>CentralReach</w:t>
-            </w:r>
-            <w:proofErr w:type="spellEnd"/>
-            <w:r>
-              <w:rPr>
-                <w:b/>
-                <w:color w:val="538135" w:themeColor="accent6" w:themeShade="BF"/>
-                <w:sz w:val="24"/>
-              </w:rPr>
-              <w:t>, LLC</w:t>
+              <w:t>CentralReach, LLC</w:t>
             </w:r>
           </w:p>
           <w:p>
@@ -981,16 +959,8 @@
         <w:rPr>
           <w:sz w:val="20"/>
         </w:rPr>
-        <w:t xml:space="preserve">Develop new features on a large SPA application using TypeScript, React, </w:t>
-      </w:r>
-      <w:proofErr w:type="spellStart"/>
-      <w:r>
-        <w:rPr>
-          <w:sz w:val="20"/>
-        </w:rPr>
-        <w:t>MobX</w:t>
-      </w:r>
-      <w:proofErr w:type="spellEnd"/>
+        <w:t>Sole Architect and Lead Developer of brand new Single Sign-On (SSO) solution to join all acquired applications under a single platform; system supports over 100k active users with a 25ms avg response time</w:t>
+      </w:r>
     </w:p>
     <w:p>
       <w:pPr>
@@ -1016,16 +986,35 @@
         <w:rPr>
           <w:sz w:val="20"/>
         </w:rPr>
-        <w:t xml:space="preserve">Convert existing Knockout components to TypeScript, React, </w:t>
-      </w:r>
-      <w:proofErr w:type="spellStart"/>
-      <w:r>
-        <w:rPr>
-          <w:sz w:val="20"/>
-        </w:rPr>
-        <w:t>MobX</w:t>
-      </w:r>
-      <w:proofErr w:type="spellEnd"/>
+        <w:t>Develop new features on a large SPA application using TypeScript, React, MobX</w:t>
+      </w:r>
+    </w:p>
+    <w:p>
+      <w:pPr>
+        <w:spacing w:after="4" w:line="248" w:lineRule="auto"/>
+        <w:ind w:left="290" w:hanging="144"/>
+        <w:rPr>
+          <w:sz w:val="20"/>
+        </w:rPr>
+      </w:pPr>
+      <w:r>
+        <w:rPr>
+          <w:sz w:val="20"/>
+        </w:rPr>
+        <w:t>•</w:t>
+      </w:r>
+      <w:r>
+        <w:rPr>
+          <w:sz w:val="20"/>
+        </w:rPr>
+        <w:tab/>
+      </w:r>
+      <w:r>
+        <w:rPr>
+          <w:sz w:val="20"/>
+        </w:rPr>
+        <w:t>Convert existing Knockout components to TypeScript, React, MobX</w:t>
+      </w:r>
     </w:p>
     <w:p>
       <w:pPr>
@@ -1080,14 +1069,24 @@
           <w:color w:val="323E4F" w:themeColor="text2" w:themeShade="BF"/>
           <w:sz w:val="20"/>
         </w:rPr>
-        <w:t>Technologies used:</w:t>
-      </w:r>
-      <w:r>
-        <w:rPr>
+        <w:t>Technologies used</w:t>
+      </w:r>
+      <w:r>
+        <w:rPr>
+          <w:rFonts w:ascii="Calibri" w:eastAsia="Calibri" w:hAnsi="Calibri" w:cs="Calibri"/>
           <w:b/>
-          <w:sz w:val="20"/>
-        </w:rPr>
-        <w:t xml:space="preserve">    </w:t>
+          <w:i/>
+          <w:color w:val="323E4F" w:themeColor="text2" w:themeShade="BF"/>
+          <w:sz w:val="20"/>
+        </w:rPr>
+        <w:t>:</w:t>
+      </w:r>
+      <w:r>
+        <w:rPr>
+          <w:b/>
+          <w:sz w:val="20"/>
+        </w:rPr>
+        <w:t xml:space="preserve"> </w:t>
       </w:r>
       <w:r>
         <w:rPr>
@@ -1105,9 +1104,8 @@
           <w:color w:val="323E4F" w:themeColor="text2" w:themeShade="BF"/>
           <w:sz w:val="20"/>
         </w:rPr>
-        <w:t xml:space="preserve">eact, </w:t>
-      </w:r>
-      <w:proofErr w:type="spellStart"/>
+        <w:t>eact, MobX, Knockout, Webpack, .NET</w:t>
+      </w:r>
       <w:r>
         <w:rPr>
           <w:rFonts w:ascii="Calibri" w:eastAsia="Calibri" w:hAnsi="Calibri" w:cs="Calibri"/>
@@ -1115,9 +1113,8 @@
           <w:color w:val="323E4F" w:themeColor="text2" w:themeShade="BF"/>
           <w:sz w:val="20"/>
         </w:rPr>
-        <w:t>MobX</w:t>
-      </w:r>
-      <w:proofErr w:type="spellEnd"/>
+        <w:t xml:space="preserve"> Core, OpenID Connect (Identity Framework)</w:t>
+      </w:r>
       <w:r>
         <w:rPr>
           <w:rFonts w:ascii="Calibri" w:eastAsia="Calibri" w:hAnsi="Calibri" w:cs="Calibri"/>
@@ -1125,7 +1122,61 @@
           <w:color w:val="323E4F" w:themeColor="text2" w:themeShade="BF"/>
           <w:sz w:val="20"/>
         </w:rPr>
-        <w:t>, Knockout, Webpack, ASP.NET, AWS stack (Lambda, EC2, Kinesis Firehose, Elastic Beanstalk)</w:t>
+        <w:t xml:space="preserve">, </w:t>
+      </w:r>
+      <w:r>
+        <w:rPr>
+          <w:rFonts w:ascii="Calibri" w:eastAsia="Calibri" w:hAnsi="Calibri" w:cs="Calibri"/>
+          <w:i/>
+          <w:color w:val="323E4F" w:themeColor="text2" w:themeShade="BF"/>
+          <w:sz w:val="20"/>
+        </w:rPr>
+        <w:t>Terraform,</w:t>
+      </w:r>
+      <w:r>
+        <w:rPr>
+          <w:rFonts w:ascii="Calibri" w:eastAsia="Calibri" w:hAnsi="Calibri" w:cs="Calibri"/>
+          <w:i/>
+          <w:color w:val="323E4F" w:themeColor="text2" w:themeShade="BF"/>
+          <w:sz w:val="20"/>
+        </w:rPr>
+        <w:br/>
+      </w:r>
+      <w:r>
+        <w:rPr>
+          <w:rFonts w:ascii="Calibri" w:eastAsia="Calibri" w:hAnsi="Calibri" w:cs="Calibri"/>
+          <w:i/>
+          <w:color w:val="323E4F" w:themeColor="text2" w:themeShade="BF"/>
+          <w:sz w:val="20"/>
+        </w:rPr>
+        <w:t>AWS stack</w:t>
+      </w:r>
+      <w:r>
+        <w:rPr>
+          <w:rFonts w:ascii="Calibri" w:eastAsia="Calibri" w:hAnsi="Calibri" w:cs="Calibri"/>
+          <w:i/>
+          <w:color w:val="323E4F" w:themeColor="text2" w:themeShade="BF"/>
+          <w:sz w:val="20"/>
+        </w:rPr>
+        <w:t>:</w:t>
+      </w:r>
+      <w:r>
+        <w:rPr>
+          <w:rFonts w:ascii="Calibri" w:eastAsia="Calibri" w:hAnsi="Calibri" w:cs="Calibri"/>
+          <w:i/>
+          <w:color w:val="323E4F" w:themeColor="text2" w:themeShade="BF"/>
+          <w:sz w:val="20"/>
+        </w:rPr>
+        <w:t xml:space="preserve"> Lambda, </w:t>
+      </w:r>
+      <w:r>
+        <w:rPr>
+          <w:rFonts w:ascii="Calibri" w:eastAsia="Calibri" w:hAnsi="Calibri" w:cs="Calibri"/>
+          <w:i/>
+          <w:color w:val="323E4F" w:themeColor="text2" w:themeShade="BF"/>
+          <w:sz w:val="20"/>
+        </w:rPr>
+        <w:t>SES, SNS, SQS, SMS, S3, DynamoDB, RDS (MSSQL)</w:t>
       </w:r>
     </w:p>
     <w:p>
@@ -1404,14 +1455,12 @@
         </w:rPr>
         <w:t>, Git/</w:t>
       </w:r>
-      <w:proofErr w:type="spellStart"/>
       <w:r>
         <w:rPr>
           <w:rStyle w:val="TechnologiesChar"/>
         </w:rPr>
         <w:t>BitBucket</w:t>
       </w:r>
-      <w:proofErr w:type="spellEnd"/>
       <w:r>
         <w:rPr>
           <w:rStyle w:val="TechnologiesChar"/>
@@ -1506,15 +1555,7 @@
         <w:pStyle w:val="Responsibilities"/>
       </w:pPr>
       <w:r>
-        <w:t xml:space="preserve">Lead the </w:t>
-      </w:r>
-      <w:proofErr w:type="spellStart"/>
-      <w:r>
-        <w:t>rearchitecture</w:t>
-      </w:r>
-      <w:proofErr w:type="spellEnd"/>
-      <w:r>
-        <w:t xml:space="preserve"> of existing legacy charitable donation and volunteer time tracking systems</w:t>
+        <w:t>Lead the rearchitecture of existing legacy charitable donation and volunteer time tracking systems</w:t>
       </w:r>
     </w:p>
     <w:p>
@@ -1556,35 +1597,7 @@
         <w:rPr>
           <w:rStyle w:val="TechnologiesChar"/>
         </w:rPr>
-        <w:t xml:space="preserve">ASP.NET MVC, </w:t>
-      </w:r>
-      <w:proofErr w:type="spellStart"/>
-      <w:r>
-        <w:rPr>
-          <w:rStyle w:val="TechnologiesChar"/>
-        </w:rPr>
-        <w:t>KnockoutJS</w:t>
-      </w:r>
-      <w:proofErr w:type="spellEnd"/>
-      <w:r>
-        <w:rPr>
-          <w:rStyle w:val="TechnologiesChar"/>
-        </w:rPr>
-        <w:t xml:space="preserve">, Service Stack, </w:t>
-      </w:r>
-      <w:proofErr w:type="spellStart"/>
-      <w:r>
-        <w:rPr>
-          <w:rStyle w:val="TechnologiesChar"/>
-        </w:rPr>
-        <w:t>NServiceBus</w:t>
-      </w:r>
-      <w:proofErr w:type="spellEnd"/>
-      <w:r>
-        <w:rPr>
-          <w:rStyle w:val="TechnologiesChar"/>
-        </w:rPr>
-        <w:t>, Team Foundation Server</w:t>
+        <w:t>ASP.NET MVC, KnockoutJS, Service Stack, NServiceBus, Team Foundation Server</w:t>
       </w:r>
     </w:p>
     <w:p>
@@ -1630,12 +1643,10 @@
             <w:pPr>
               <w:pStyle w:val="Employer"/>
             </w:pPr>
-            <w:proofErr w:type="spellStart"/>
             <w:r>
               <w:lastRenderedPageBreak/>
               <w:t>Teknikos</w:t>
             </w:r>
-            <w:proofErr w:type="spellEnd"/>
           </w:p>
           <w:p>
             <w:pPr>
@@ -1728,49 +1739,7 @@
         <w:rPr>
           <w:rStyle w:val="TechnologiesChar"/>
         </w:rPr>
-        <w:t xml:space="preserve">, </w:t>
-      </w:r>
-      <w:proofErr w:type="spellStart"/>
-      <w:r>
-        <w:rPr>
-          <w:rStyle w:val="TechnologiesChar"/>
-        </w:rPr>
-        <w:t>SignalR</w:t>
-      </w:r>
-      <w:proofErr w:type="spellEnd"/>
-      <w:r>
-        <w:rPr>
-          <w:rStyle w:val="TechnologiesChar"/>
-        </w:rPr>
-        <w:t xml:space="preserve">, </w:t>
-      </w:r>
-      <w:proofErr w:type="spellStart"/>
-      <w:r>
-        <w:rPr>
-          <w:rStyle w:val="TechnologiesChar"/>
-        </w:rPr>
-        <w:t>KnockoutJS</w:t>
-      </w:r>
-      <w:proofErr w:type="spellEnd"/>
-      <w:r>
-        <w:rPr>
-          <w:rStyle w:val="TechnologiesChar"/>
-        </w:rPr>
-        <w:t xml:space="preserve">, </w:t>
-      </w:r>
-      <w:proofErr w:type="spellStart"/>
-      <w:r>
-        <w:rPr>
-          <w:rStyle w:val="TechnologiesChar"/>
-        </w:rPr>
-        <w:t>BreezeJS</w:t>
-      </w:r>
-      <w:proofErr w:type="spellEnd"/>
-      <w:r>
-        <w:rPr>
-          <w:rStyle w:val="TechnologiesChar"/>
-        </w:rPr>
-        <w:t>, WPF, Kinect, Surface Table, PixelSense</w:t>
+        <w:t>, SignalR, KnockoutJS, BreezeJS, WPF, Kinect, Surface Table, PixelSense</w:t>
       </w:r>
       <w:r>
         <w:rPr>
@@ -1929,16 +1898,8 @@
         <w:rPr>
           <w:rStyle w:val="TechnologiesChar"/>
         </w:rPr>
-        <w:t xml:space="preserve"> MVC, ASP.NET MVC, </w:t>
-      </w:r>
-      <w:proofErr w:type="spellStart"/>
-      <w:r>
-        <w:rPr>
-          <w:rStyle w:val="TechnologiesChar"/>
-        </w:rPr>
-        <w:t>Ninject</w:t>
-      </w:r>
-      <w:proofErr w:type="spellEnd"/>
+        <w:t xml:space="preserve"> MVC, ASP.NET MVC, Ninject</w:t>
+      </w:r>
       <w:r>
         <w:rPr>
           <w:rStyle w:val="TechnologiesChar"/>
@@ -2001,13 +1962,8 @@
             <w:pPr>
               <w:pStyle w:val="Employer"/>
             </w:pPr>
-            <w:proofErr w:type="spellStart"/>
-            <w:r>
-              <w:t>HomeNet</w:t>
-            </w:r>
-            <w:proofErr w:type="spellEnd"/>
-            <w:r>
-              <w:t xml:space="preserve"> Automotive </w:t>
+            <w:r>
+              <w:t xml:space="preserve">HomeNet Automotive </w:t>
             </w:r>
             <w:r>
               <w:rPr>
@@ -2083,15 +2039,7 @@
         <w:pStyle w:val="Responsibilities"/>
       </w:pPr>
       <w:r>
-        <w:t xml:space="preserve">Lead various </w:t>
-      </w:r>
-      <w:proofErr w:type="gramStart"/>
-      <w:r>
-        <w:t>4-8 person</w:t>
-      </w:r>
-      <w:proofErr w:type="gramEnd"/>
-      <w:r>
-        <w:t xml:space="preserve"> development teams in an Agile environment</w:t>
+        <w:t>Lead various 4-8 person development teams in an Agile environment</w:t>
       </w:r>
     </w:p>
     <w:p>
@@ -2154,41 +2102,19 @@
         <w:rPr>
           <w:rStyle w:val="TechnologiesChar"/>
         </w:rPr>
-        <w:t xml:space="preserve"> Web Forms, ASP.NET MVC, </w:t>
-      </w:r>
-      <w:proofErr w:type="spellStart"/>
+        <w:t xml:space="preserve"> Web Forms, ASP.NET MVC, Ninject</w:t>
+      </w:r>
       <w:r>
         <w:rPr>
           <w:rStyle w:val="TechnologiesChar"/>
         </w:rPr>
-        <w:t>Ninject</w:t>
-      </w:r>
-      <w:proofErr w:type="spellEnd"/>
+        <w:t>,</w:t>
+      </w:r>
       <w:r>
         <w:rPr>
           <w:rStyle w:val="TechnologiesChar"/>
         </w:rPr>
-        <w:t>,</w:t>
-      </w:r>
-      <w:r>
-        <w:rPr>
-          <w:rStyle w:val="TechnologiesChar"/>
-        </w:rPr>
-        <w:t xml:space="preserve"> </w:t>
-      </w:r>
-      <w:proofErr w:type="spellStart"/>
-      <w:r>
-        <w:rPr>
-          <w:rStyle w:val="TechnologiesChar"/>
-        </w:rPr>
-        <w:t>Linq</w:t>
-      </w:r>
-      <w:proofErr w:type="spellEnd"/>
-      <w:r>
-        <w:rPr>
-          <w:rStyle w:val="TechnologiesChar"/>
-        </w:rPr>
-        <w:t>-To-SQL, Quartz.NET,</w:t>
+        <w:t xml:space="preserve"> Linq-To-SQL, Quartz.NET,</w:t>
       </w:r>
       <w:r>
         <w:rPr>
@@ -2395,21 +2321,7 @@
         <w:rPr>
           <w:rStyle w:val="TechnologiesChar"/>
         </w:rPr>
-        <w:t xml:space="preserve">ASP.NET, ASP.NET AJAX, jQuery, SQL Server, WCF, Silverlight, Team Foundation Server, Microsoft Commerce Server, </w:t>
-      </w:r>
-      <w:proofErr w:type="spellStart"/>
-      <w:r>
-        <w:rPr>
-          <w:rStyle w:val="TechnologiesChar"/>
-        </w:rPr>
-        <w:t>Ektron</w:t>
-      </w:r>
-      <w:proofErr w:type="spellEnd"/>
-      <w:r>
-        <w:rPr>
-          <w:rStyle w:val="TechnologiesChar"/>
-        </w:rPr>
-        <w:t xml:space="preserve"> CMS, Community Server, Enterprise Library, BizTalk, Microsoft CRM, NHibernate</w:t>
+        <w:t>ASP.NET, ASP.NET AJAX, jQuery, SQL Server, WCF, Silverlight, Team Foundation Server, Microsoft Commerce Server, Ektron CMS, Community Server, Enterprise Library, BizTalk, Microsoft CRM, NHibernate</w:t>
       </w:r>
       <w:r>
         <w:rPr>
@@ -2655,8 +2567,6 @@
             <w:pPr>
               <w:pStyle w:val="Employer"/>
             </w:pPr>
-            <w:bookmarkStart w:id="0" w:name="_GoBack"/>
-            <w:bookmarkEnd w:id="0"/>
             <w:r>
               <w:lastRenderedPageBreak/>
               <w:t>onTap4u</w:t>
@@ -2803,13 +2713,8 @@
             <w:pPr>
               <w:pStyle w:val="Employer"/>
             </w:pPr>
-            <w:proofErr w:type="spellStart"/>
-            <w:r>
-              <w:t>Inventa</w:t>
-            </w:r>
-            <w:proofErr w:type="spellEnd"/>
-            <w:r>
-              <w:t xml:space="preserve"> Technologies</w:t>
+            <w:r>
+              <w:t>Inventa Technologies</w:t>
             </w:r>
           </w:p>
           <w:p>
@@ -2897,63 +2802,7 @@
         <w:rPr>
           <w:rStyle w:val="TechnologiesChar"/>
         </w:rPr>
-        <w:t xml:space="preserve">  ColdFusion, JSP, </w:t>
-      </w:r>
-      <w:proofErr w:type="spellStart"/>
-      <w:r>
-        <w:rPr>
-          <w:rStyle w:val="TechnologiesChar"/>
-        </w:rPr>
-        <w:t>Taglibs</w:t>
-      </w:r>
-      <w:proofErr w:type="spellEnd"/>
-      <w:r>
-        <w:rPr>
-          <w:rStyle w:val="TechnologiesChar"/>
-        </w:rPr>
-        <w:t xml:space="preserve">, Struts, BEA </w:t>
-      </w:r>
-      <w:proofErr w:type="spellStart"/>
-      <w:r>
-        <w:rPr>
-          <w:rStyle w:val="TechnologiesChar"/>
-        </w:rPr>
-        <w:t>Weblogic</w:t>
-      </w:r>
-      <w:proofErr w:type="spellEnd"/>
-      <w:r>
-        <w:rPr>
-          <w:rStyle w:val="TechnologiesChar"/>
-        </w:rPr>
-        <w:t xml:space="preserve">, Apache Tomcat, </w:t>
-      </w:r>
-      <w:proofErr w:type="spellStart"/>
-      <w:r>
-        <w:rPr>
-          <w:rStyle w:val="TechnologiesChar"/>
-        </w:rPr>
-        <w:t>jBoss</w:t>
-      </w:r>
-      <w:proofErr w:type="spellEnd"/>
-      <w:r>
-        <w:rPr>
-          <w:rStyle w:val="TechnologiesChar"/>
-        </w:rPr>
-        <w:t xml:space="preserve">, Apache </w:t>
-      </w:r>
-      <w:proofErr w:type="spellStart"/>
-      <w:r>
-        <w:rPr>
-          <w:rStyle w:val="TechnologiesChar"/>
-        </w:rPr>
-        <w:t>httpd</w:t>
-      </w:r>
-      <w:proofErr w:type="spellEnd"/>
-      <w:r>
-        <w:rPr>
-          <w:rStyle w:val="TechnologiesChar"/>
-        </w:rPr>
-        <w:t xml:space="preserve"> </w:t>
+        <w:t xml:space="preserve">  ColdFusion, JSP, Taglibs, Struts, BEA Weblogic, Apache Tomcat, jBoss, Apache httpd </w:t>
       </w:r>
     </w:p>
     <w:p>
@@ -3185,7 +3034,7 @@
             <w:color w:val="008AFF"/>
             <w:szCs w:val="36"/>
           </w:rPr>
-          <w:t>Up and Running with .NET Core 1.0</w:t>
+          <w:t>Up and Running with .NET Core</w:t>
         </w:r>
       </w:hyperlink>
       <w:r>
@@ -3378,23 +3227,13 @@
               </w:rPr>
               <w:t>(</w:t>
             </w:r>
-            <w:proofErr w:type="spellStart"/>
             <w:r>
               <w:rPr>
                 <w:rFonts w:asciiTheme="minorHAnsi" w:hAnsiTheme="minorHAnsi"/>
                 <w:i/>
                 <w:color w:val="404040"/>
               </w:rPr>
-              <w:t>LeanPub</w:t>
-            </w:r>
-            <w:proofErr w:type="spellEnd"/>
-            <w:r>
-              <w:rPr>
-                <w:rFonts w:asciiTheme="minorHAnsi" w:hAnsiTheme="minorHAnsi"/>
-                <w:i/>
-                <w:color w:val="404040"/>
-              </w:rPr>
-              <w:t>, May 2016</w:t>
+              <w:t>LeanPub, May 2016</w:t>
             </w:r>
             <w:r>
               <w:rPr>
@@ -3843,21 +3682,7 @@
         <w:rPr>
           <w:sz w:val="18"/>
         </w:rPr>
-        <w:t>(</w:t>
-      </w:r>
-      <w:proofErr w:type="spellStart"/>
-      <w:r>
-        <w:rPr>
-          <w:sz w:val="18"/>
-        </w:rPr>
-        <w:t>CoDE</w:t>
-      </w:r>
-      <w:proofErr w:type="spellEnd"/>
-      <w:r>
-        <w:rPr>
-          <w:sz w:val="18"/>
-        </w:rPr>
-        <w:t xml:space="preserve"> Magazine)</w:t>
+        <w:t>(CoDE Magazine)</w:t>
       </w:r>
     </w:p>
     <w:p>
@@ -3895,21 +3720,7 @@
         <w:rPr>
           <w:sz w:val="18"/>
         </w:rPr>
-        <w:t>(</w:t>
-      </w:r>
-      <w:proofErr w:type="spellStart"/>
-      <w:r>
-        <w:rPr>
-          <w:sz w:val="18"/>
-        </w:rPr>
-        <w:t>CoDE</w:t>
-      </w:r>
-      <w:proofErr w:type="spellEnd"/>
-      <w:r>
-        <w:rPr>
-          <w:sz w:val="18"/>
-        </w:rPr>
-        <w:t xml:space="preserve"> Magazine)</w:t>
+        <w:t>(CoDE Magazine)</w:t>
       </w:r>
     </w:p>
     <w:p>
@@ -3947,21 +3758,7 @@
         <w:rPr>
           <w:sz w:val="18"/>
         </w:rPr>
-        <w:t>(</w:t>
-      </w:r>
-      <w:proofErr w:type="spellStart"/>
-      <w:r>
-        <w:rPr>
-          <w:sz w:val="18"/>
-        </w:rPr>
-        <w:t>DevProConnections</w:t>
-      </w:r>
-      <w:proofErr w:type="spellEnd"/>
-      <w:r>
-        <w:rPr>
-          <w:sz w:val="18"/>
-        </w:rPr>
-        <w:t xml:space="preserve"> Magazine, March 2010)</w:t>
+        <w:t>(DevProConnections Magazine, March 2010)</w:t>
       </w:r>
     </w:p>
     <w:p>
@@ -4170,7 +3967,7 @@
 </file>
 
 <file path=word/endnotes.xml><?xml version="1.0" encoding="utf-8"?>
-<w:endnotes xmlns:wpc="http://schemas.microsoft.com/office/word/2010/wordprocessingCanvas" xmlns:cx="http://schemas.microsoft.com/office/drawing/2014/chartex" xmlns:cx1="http://schemas.microsoft.com/office/drawing/2015/9/8/chartex" xmlns:cx2="http://schemas.microsoft.com/office/drawing/2015/10/21/chartex" xmlns:cx3="http://schemas.microsoft.com/office/drawing/2016/5/9/chartex" xmlns:cx4="http://schemas.microsoft.com/office/drawing/2016/5/10/chartex" xmlns:cx5="http://schemas.microsoft.com/office/drawing/2016/5/11/chartex" xmlns:cx6="http://schemas.microsoft.com/office/drawing/2016/5/12/chartex" xmlns:cx7="http://schemas.microsoft.com/office/drawing/2016/5/13/chartex" xmlns:cx8="http://schemas.microsoft.com/office/drawing/2016/5/14/chartex" xmlns:mc="http://schemas.openxmlformats.org/markup-compatibility/2006" xmlns:aink="http://schemas.microsoft.com/office/drawing/2016/ink" xmlns:am3d="http://schemas.microsoft.com/office/drawing/2017/model3d" xmlns:o="urn:schemas-microsoft-com:office:office" xmlns:r="http://schemas.openxmlformats.org/officeDocument/2006/relationships" xmlns:m="http://schemas.openxmlformats.org/officeDocument/2006/math" xmlns:v="urn:schemas-microsoft-com:vml" xmlns:wp14="http://schemas.microsoft.com/office/word/2010/wordprocessingDrawing" xmlns:wp="http://schemas.openxmlformats.org/drawingml/2006/wordprocessingDrawing" xmlns:w10="urn:schemas-microsoft-com:office:word" xmlns:w="http://schemas.openxmlformats.org/wordprocessingml/2006/main" xmlns:w14="http://schemas.microsoft.com/office/word/2010/wordml" xmlns:w15="http://schemas.microsoft.com/office/word/2012/wordml" xmlns:w16cid="http://schemas.microsoft.com/office/word/2016/wordml/cid" xmlns:w16se="http://schemas.microsoft.com/office/word/2015/wordml/symex" xmlns:wpg="http://schemas.microsoft.com/office/word/2010/wordprocessingGroup" xmlns:wpi="http://schemas.microsoft.com/office/word/2010/wordprocessingInk" xmlns:wne="http://schemas.microsoft.com/office/word/2006/wordml" xmlns:wps="http://schemas.microsoft.com/office/word/2010/wordprocessingShape" mc:Ignorable="w14 w15 w16se w16cid wp14">
+<w:endnotes xmlns:wpc="http://schemas.microsoft.com/office/word/2010/wordprocessingCanvas" xmlns:cx="http://schemas.microsoft.com/office/drawing/2014/chartex" xmlns:cx1="http://schemas.microsoft.com/office/drawing/2015/9/8/chartex" xmlns:cx2="http://schemas.microsoft.com/office/drawing/2015/10/21/chartex" xmlns:cx3="http://schemas.microsoft.com/office/drawing/2016/5/9/chartex" xmlns:cx4="http://schemas.microsoft.com/office/drawing/2016/5/10/chartex" xmlns:cx5="http://schemas.microsoft.com/office/drawing/2016/5/11/chartex" xmlns:cx6="http://schemas.microsoft.com/office/drawing/2016/5/12/chartex" xmlns:cx7="http://schemas.microsoft.com/office/drawing/2016/5/13/chartex" xmlns:cx8="http://schemas.microsoft.com/office/drawing/2016/5/14/chartex" xmlns:mc="http://schemas.openxmlformats.org/markup-compatibility/2006" xmlns:aink="http://schemas.microsoft.com/office/drawing/2016/ink" xmlns:am3d="http://schemas.microsoft.com/office/drawing/2017/model3d" xmlns:o="urn:schemas-microsoft-com:office:office" xmlns:r="http://schemas.openxmlformats.org/officeDocument/2006/relationships" xmlns:m="http://schemas.openxmlformats.org/officeDocument/2006/math" xmlns:v="urn:schemas-microsoft-com:vml" xmlns:wp14="http://schemas.microsoft.com/office/word/2010/wordprocessingDrawing" xmlns:wp="http://schemas.openxmlformats.org/drawingml/2006/wordprocessingDrawing" xmlns:w10="urn:schemas-microsoft-com:office:word" xmlns:w="http://schemas.openxmlformats.org/wordprocessingml/2006/main" xmlns:w14="http://schemas.microsoft.com/office/word/2010/wordml" xmlns:w15="http://schemas.microsoft.com/office/word/2012/wordml" xmlns:w16cex="http://schemas.microsoft.com/office/word/2018/wordml/cex" xmlns:w16cid="http://schemas.microsoft.com/office/word/2016/wordml/cid" xmlns:w16="http://schemas.microsoft.com/office/word/2018/wordml" xmlns:w16sdtdh="http://schemas.microsoft.com/office/word/2020/wordml/sdtdatahash" xmlns:w16se="http://schemas.microsoft.com/office/word/2015/wordml/symex" xmlns:wpg="http://schemas.microsoft.com/office/word/2010/wordprocessingGroup" xmlns:wpi="http://schemas.microsoft.com/office/word/2010/wordprocessingInk" xmlns:wne="http://schemas.microsoft.com/office/word/2006/wordml" xmlns:wps="http://schemas.microsoft.com/office/word/2010/wordprocessingShape" mc:Ignorable="w14 w15 w16se w16cid w16 w16cex w16sdtdh wp14">
   <w:endnote w:type="separator" w:id="-1">
     <w:p>
       <w:pPr>
@@ -4195,7 +3992,7 @@
 </file>
 
 <file path=word/footer1.xml><?xml version="1.0" encoding="utf-8"?>
-<w:ftr xmlns:wpc="http://schemas.microsoft.com/office/word/2010/wordprocessingCanvas" xmlns:cx="http://schemas.microsoft.com/office/drawing/2014/chartex" xmlns:cx1="http://schemas.microsoft.com/office/drawing/2015/9/8/chartex" xmlns:cx2="http://schemas.microsoft.com/office/drawing/2015/10/21/chartex" xmlns:cx3="http://schemas.microsoft.com/office/drawing/2016/5/9/chartex" xmlns:cx4="http://schemas.microsoft.com/office/drawing/2016/5/10/chartex" xmlns:cx5="http://schemas.microsoft.com/office/drawing/2016/5/11/chartex" xmlns:cx6="http://schemas.microsoft.com/office/drawing/2016/5/12/chartex" xmlns:cx7="http://schemas.microsoft.com/office/drawing/2016/5/13/chartex" xmlns:cx8="http://schemas.microsoft.com/office/drawing/2016/5/14/chartex" xmlns:mc="http://schemas.openxmlformats.org/markup-compatibility/2006" xmlns:aink="http://schemas.microsoft.com/office/drawing/2016/ink" xmlns:am3d="http://schemas.microsoft.com/office/drawing/2017/model3d" xmlns:o="urn:schemas-microsoft-com:office:office" xmlns:r="http://schemas.openxmlformats.org/officeDocument/2006/relationships" xmlns:m="http://schemas.openxmlformats.org/officeDocument/2006/math" xmlns:v="urn:schemas-microsoft-com:vml" xmlns:wp14="http://schemas.microsoft.com/office/word/2010/wordprocessingDrawing" xmlns:wp="http://schemas.openxmlformats.org/drawingml/2006/wordprocessingDrawing" xmlns:w10="urn:schemas-microsoft-com:office:word" xmlns:w="http://schemas.openxmlformats.org/wordprocessingml/2006/main" xmlns:w14="http://schemas.microsoft.com/office/word/2010/wordml" xmlns:w15="http://schemas.microsoft.com/office/word/2012/wordml" xmlns:w16cid="http://schemas.microsoft.com/office/word/2016/wordml/cid" xmlns:w16se="http://schemas.microsoft.com/office/word/2015/wordml/symex" xmlns:wpg="http://schemas.microsoft.com/office/word/2010/wordprocessingGroup" xmlns:wpi="http://schemas.microsoft.com/office/word/2010/wordprocessingInk" xmlns:wne="http://schemas.microsoft.com/office/word/2006/wordml" xmlns:wps="http://schemas.microsoft.com/office/word/2010/wordprocessingShape" mc:Ignorable="w14 w15 w16se w16cid wp14">
+<w:ftr xmlns:wpc="http://schemas.microsoft.com/office/word/2010/wordprocessingCanvas" xmlns:cx="http://schemas.microsoft.com/office/drawing/2014/chartex" xmlns:cx1="http://schemas.microsoft.com/office/drawing/2015/9/8/chartex" xmlns:cx2="http://schemas.microsoft.com/office/drawing/2015/10/21/chartex" xmlns:cx3="http://schemas.microsoft.com/office/drawing/2016/5/9/chartex" xmlns:cx4="http://schemas.microsoft.com/office/drawing/2016/5/10/chartex" xmlns:cx5="http://schemas.microsoft.com/office/drawing/2016/5/11/chartex" xmlns:cx6="http://schemas.microsoft.com/office/drawing/2016/5/12/chartex" xmlns:cx7="http://schemas.microsoft.com/office/drawing/2016/5/13/chartex" xmlns:cx8="http://schemas.microsoft.com/office/drawing/2016/5/14/chartex" xmlns:mc="http://schemas.openxmlformats.org/markup-compatibility/2006" xmlns:aink="http://schemas.microsoft.com/office/drawing/2016/ink" xmlns:am3d="http://schemas.microsoft.com/office/drawing/2017/model3d" xmlns:o="urn:schemas-microsoft-com:office:office" xmlns:r="http://schemas.openxmlformats.org/officeDocument/2006/relationships" xmlns:m="http://schemas.openxmlformats.org/officeDocument/2006/math" xmlns:v="urn:schemas-microsoft-com:vml" xmlns:wp14="http://schemas.microsoft.com/office/word/2010/wordprocessingDrawing" xmlns:wp="http://schemas.openxmlformats.org/drawingml/2006/wordprocessingDrawing" xmlns:w10="urn:schemas-microsoft-com:office:word" xmlns:w="http://schemas.openxmlformats.org/wordprocessingml/2006/main" xmlns:w14="http://schemas.microsoft.com/office/word/2010/wordml" xmlns:w15="http://schemas.microsoft.com/office/word/2012/wordml" xmlns:w16cex="http://schemas.microsoft.com/office/word/2018/wordml/cex" xmlns:w16cid="http://schemas.microsoft.com/office/word/2016/wordml/cid" xmlns:w16="http://schemas.microsoft.com/office/word/2018/wordml" xmlns:w16sdtdh="http://schemas.microsoft.com/office/word/2020/wordml/sdtdatahash" xmlns:w16se="http://schemas.microsoft.com/office/word/2015/wordml/symex" xmlns:wpg="http://schemas.microsoft.com/office/word/2010/wordprocessingGroup" xmlns:wpi="http://schemas.microsoft.com/office/word/2010/wordprocessingInk" xmlns:wne="http://schemas.microsoft.com/office/word/2006/wordml" xmlns:wps="http://schemas.microsoft.com/office/word/2010/wordprocessingShape" mc:Ignorable="w14 w15 w16se w16cid w16 w16cex w16sdtdh wp14">
   <w:sdt>
     <w:sdtPr>
       <w:id w:val="464940464"/>
@@ -4326,7 +4123,7 @@
 </file>
 
 <file path=word/footnotes.xml><?xml version="1.0" encoding="utf-8"?>
-<w:footnotes xmlns:wpc="http://schemas.microsoft.com/office/word/2010/wordprocessingCanvas" xmlns:cx="http://schemas.microsoft.com/office/drawing/2014/chartex" xmlns:cx1="http://schemas.microsoft.com/office/drawing/2015/9/8/chartex" xmlns:cx2="http://schemas.microsoft.com/office/drawing/2015/10/21/chartex" xmlns:cx3="http://schemas.microsoft.com/office/drawing/2016/5/9/chartex" xmlns:cx4="http://schemas.microsoft.com/office/drawing/2016/5/10/chartex" xmlns:cx5="http://schemas.microsoft.com/office/drawing/2016/5/11/chartex" xmlns:cx6="http://schemas.microsoft.com/office/drawing/2016/5/12/chartex" xmlns:cx7="http://schemas.microsoft.com/office/drawing/2016/5/13/chartex" xmlns:cx8="http://schemas.microsoft.com/office/drawing/2016/5/14/chartex" xmlns:mc="http://schemas.openxmlformats.org/markup-compatibility/2006" xmlns:aink="http://schemas.microsoft.com/office/drawing/2016/ink" xmlns:am3d="http://schemas.microsoft.com/office/drawing/2017/model3d" xmlns:o="urn:schemas-microsoft-com:office:office" xmlns:r="http://schemas.openxmlformats.org/officeDocument/2006/relationships" xmlns:m="http://schemas.openxmlformats.org/officeDocument/2006/math" xmlns:v="urn:schemas-microsoft-com:vml" xmlns:wp14="http://schemas.microsoft.com/office/word/2010/wordprocessingDrawing" xmlns:wp="http://schemas.openxmlformats.org/drawingml/2006/wordprocessingDrawing" xmlns:w10="urn:schemas-microsoft-com:office:word" xmlns:w="http://schemas.openxmlformats.org/wordprocessingml/2006/main" xmlns:w14="http://schemas.microsoft.com/office/word/2010/wordml" xmlns:w15="http://schemas.microsoft.com/office/word/2012/wordml" xmlns:w16cid="http://schemas.microsoft.com/office/word/2016/wordml/cid" xmlns:w16se="http://schemas.microsoft.com/office/word/2015/wordml/symex" xmlns:wpg="http://schemas.microsoft.com/office/word/2010/wordprocessingGroup" xmlns:wpi="http://schemas.microsoft.com/office/word/2010/wordprocessingInk" xmlns:wne="http://schemas.microsoft.com/office/word/2006/wordml" xmlns:wps="http://schemas.microsoft.com/office/word/2010/wordprocessingShape" mc:Ignorable="w14 w15 w16se w16cid wp14">
+<w:footnotes xmlns:wpc="http://schemas.microsoft.com/office/word/2010/wordprocessingCanvas" xmlns:cx="http://schemas.microsoft.com/office/drawing/2014/chartex" xmlns:cx1="http://schemas.microsoft.com/office/drawing/2015/9/8/chartex" xmlns:cx2="http://schemas.microsoft.com/office/drawing/2015/10/21/chartex" xmlns:cx3="http://schemas.microsoft.com/office/drawing/2016/5/9/chartex" xmlns:cx4="http://schemas.microsoft.com/office/drawing/2016/5/10/chartex" xmlns:cx5="http://schemas.microsoft.com/office/drawing/2016/5/11/chartex" xmlns:cx6="http://schemas.microsoft.com/office/drawing/2016/5/12/chartex" xmlns:cx7="http://schemas.microsoft.com/office/drawing/2016/5/13/chartex" xmlns:cx8="http://schemas.microsoft.com/office/drawing/2016/5/14/chartex" xmlns:mc="http://schemas.openxmlformats.org/markup-compatibility/2006" xmlns:aink="http://schemas.microsoft.com/office/drawing/2016/ink" xmlns:am3d="http://schemas.microsoft.com/office/drawing/2017/model3d" xmlns:o="urn:schemas-microsoft-com:office:office" xmlns:r="http://schemas.openxmlformats.org/officeDocument/2006/relationships" xmlns:m="http://schemas.openxmlformats.org/officeDocument/2006/math" xmlns:v="urn:schemas-microsoft-com:vml" xmlns:wp14="http://schemas.microsoft.com/office/word/2010/wordprocessingDrawing" xmlns:wp="http://schemas.openxmlformats.org/drawingml/2006/wordprocessingDrawing" xmlns:w10="urn:schemas-microsoft-com:office:word" xmlns:w="http://schemas.openxmlformats.org/wordprocessingml/2006/main" xmlns:w14="http://schemas.microsoft.com/office/word/2010/wordml" xmlns:w15="http://schemas.microsoft.com/office/word/2012/wordml" xmlns:w16cex="http://schemas.microsoft.com/office/word/2018/wordml/cex" xmlns:w16cid="http://schemas.microsoft.com/office/word/2016/wordml/cid" xmlns:w16="http://schemas.microsoft.com/office/word/2018/wordml" xmlns:w16sdtdh="http://schemas.microsoft.com/office/word/2020/wordml/sdtdatahash" xmlns:w16se="http://schemas.microsoft.com/office/word/2015/wordml/symex" xmlns:wpg="http://schemas.microsoft.com/office/word/2010/wordprocessingGroup" xmlns:wpi="http://schemas.microsoft.com/office/word/2010/wordprocessingInk" xmlns:wne="http://schemas.microsoft.com/office/word/2006/wordml" xmlns:wps="http://schemas.microsoft.com/office/word/2010/wordprocessingShape" mc:Ignorable="w14 w15 w16se w16cid w16 w16cex w16sdtdh wp14">
   <w:footnote w:type="separator" w:id="-1">
     <w:p>
       <w:pPr>
@@ -4351,7 +4148,7 @@
 </file>
 
 <file path=word/header1.xml><?xml version="1.0" encoding="utf-8"?>
-<w:hdr xmlns:wpc="http://schemas.microsoft.com/office/word/2010/wordprocessingCanvas" xmlns:cx="http://schemas.microsoft.com/office/drawing/2014/chartex" xmlns:cx1="http://schemas.microsoft.com/office/drawing/2015/9/8/chartex" xmlns:cx2="http://schemas.microsoft.com/office/drawing/2015/10/21/chartex" xmlns:cx3="http://schemas.microsoft.com/office/drawing/2016/5/9/chartex" xmlns:cx4="http://schemas.microsoft.com/office/drawing/2016/5/10/chartex" xmlns:cx5="http://schemas.microsoft.com/office/drawing/2016/5/11/chartex" xmlns:cx6="http://schemas.microsoft.com/office/drawing/2016/5/12/chartex" xmlns:cx7="http://schemas.microsoft.com/office/drawing/2016/5/13/chartex" xmlns:cx8="http://schemas.microsoft.com/office/drawing/2016/5/14/chartex" xmlns:mc="http://schemas.openxmlformats.org/markup-compatibility/2006" xmlns:aink="http://schemas.microsoft.com/office/drawing/2016/ink" xmlns:am3d="http://schemas.microsoft.com/office/drawing/2017/model3d" xmlns:o="urn:schemas-microsoft-com:office:office" xmlns:r="http://schemas.openxmlformats.org/officeDocument/2006/relationships" xmlns:m="http://schemas.openxmlformats.org/officeDocument/2006/math" xmlns:v="urn:schemas-microsoft-com:vml" xmlns:wp14="http://schemas.microsoft.com/office/word/2010/wordprocessingDrawing" xmlns:wp="http://schemas.openxmlformats.org/drawingml/2006/wordprocessingDrawing" xmlns:w10="urn:schemas-microsoft-com:office:word" xmlns:w="http://schemas.openxmlformats.org/wordprocessingml/2006/main" xmlns:w14="http://schemas.microsoft.com/office/word/2010/wordml" xmlns:w15="http://schemas.microsoft.com/office/word/2012/wordml" xmlns:w16cid="http://schemas.microsoft.com/office/word/2016/wordml/cid" xmlns:w16se="http://schemas.microsoft.com/office/word/2015/wordml/symex" xmlns:wpg="http://schemas.microsoft.com/office/word/2010/wordprocessingGroup" xmlns:wpi="http://schemas.microsoft.com/office/word/2010/wordprocessingInk" xmlns:wne="http://schemas.microsoft.com/office/word/2006/wordml" xmlns:wps="http://schemas.microsoft.com/office/word/2010/wordprocessingShape" mc:Ignorable="w14 w15 w16se w16cid wp14">
+<w:hdr xmlns:wpc="http://schemas.microsoft.com/office/word/2010/wordprocessingCanvas" xmlns:cx="http://schemas.microsoft.com/office/drawing/2014/chartex" xmlns:cx1="http://schemas.microsoft.com/office/drawing/2015/9/8/chartex" xmlns:cx2="http://schemas.microsoft.com/office/drawing/2015/10/21/chartex" xmlns:cx3="http://schemas.microsoft.com/office/drawing/2016/5/9/chartex" xmlns:cx4="http://schemas.microsoft.com/office/drawing/2016/5/10/chartex" xmlns:cx5="http://schemas.microsoft.com/office/drawing/2016/5/11/chartex" xmlns:cx6="http://schemas.microsoft.com/office/drawing/2016/5/12/chartex" xmlns:cx7="http://schemas.microsoft.com/office/drawing/2016/5/13/chartex" xmlns:cx8="http://schemas.microsoft.com/office/drawing/2016/5/14/chartex" xmlns:mc="http://schemas.openxmlformats.org/markup-compatibility/2006" xmlns:aink="http://schemas.microsoft.com/office/drawing/2016/ink" xmlns:am3d="http://schemas.microsoft.com/office/drawing/2017/model3d" xmlns:o="urn:schemas-microsoft-com:office:office" xmlns:r="http://schemas.openxmlformats.org/officeDocument/2006/relationships" xmlns:m="http://schemas.openxmlformats.org/officeDocument/2006/math" xmlns:v="urn:schemas-microsoft-com:vml" xmlns:wp14="http://schemas.microsoft.com/office/word/2010/wordprocessingDrawing" xmlns:wp="http://schemas.openxmlformats.org/drawingml/2006/wordprocessingDrawing" xmlns:w10="urn:schemas-microsoft-com:office:word" xmlns:w="http://schemas.openxmlformats.org/wordprocessingml/2006/main" xmlns:w14="http://schemas.microsoft.com/office/word/2010/wordml" xmlns:w15="http://schemas.microsoft.com/office/word/2012/wordml" xmlns:w16cex="http://schemas.microsoft.com/office/word/2018/wordml/cex" xmlns:w16cid="http://schemas.microsoft.com/office/word/2016/wordml/cid" xmlns:w16="http://schemas.microsoft.com/office/word/2018/wordml" xmlns:w16sdtdh="http://schemas.microsoft.com/office/word/2020/wordml/sdtdatahash" xmlns:w16se="http://schemas.microsoft.com/office/word/2015/wordml/symex" xmlns:wpg="http://schemas.microsoft.com/office/word/2010/wordprocessingGroup" xmlns:wpi="http://schemas.microsoft.com/office/word/2010/wordprocessingInk" xmlns:wne="http://schemas.microsoft.com/office/word/2006/wordml" xmlns:wps="http://schemas.microsoft.com/office/word/2010/wordprocessingShape" mc:Ignorable="w14 w15 w16se w16cid w16 w16cex w16sdtdh wp14">
   <w:tbl>
     <w:tblPr>
       <w:tblStyle w:val="TableGrid"/>
@@ -4431,25 +4228,7 @@
               <w:i/>
               <w:sz w:val="24"/>
             </w:rPr>
-            <w:t xml:space="preserve">Technologist, </w:t>
-          </w:r>
-          <w:proofErr w:type="spellStart"/>
-          <w:r>
-            <w:rPr>
-              <w:rFonts w:ascii="Segoe UI" w:hAnsi="Segoe UI" w:cs="Segoe UI"/>
-              <w:i/>
-              <w:sz w:val="24"/>
-            </w:rPr>
-            <w:t>Agilist</w:t>
-          </w:r>
-          <w:proofErr w:type="spellEnd"/>
-          <w:r>
-            <w:rPr>
-              <w:rFonts w:ascii="Segoe UI" w:hAnsi="Segoe UI" w:cs="Segoe UI"/>
-              <w:i/>
-              <w:sz w:val="24"/>
-            </w:rPr>
-            <w:t>, Leader, and Teacher</w:t>
+            <w:t>Technologist, Agilist, Leader, and Teacher</w:t>
           </w:r>
         </w:p>
       </w:tc>
@@ -4467,7 +4246,7 @@
 </file>
 
 <file path=word/numbering.xml><?xml version="1.0" encoding="utf-8"?>
-<w:numbering xmlns:wpc="http://schemas.microsoft.com/office/word/2010/wordprocessingCanvas" xmlns:cx="http://schemas.microsoft.com/office/drawing/2014/chartex" xmlns:cx1="http://schemas.microsoft.com/office/drawing/2015/9/8/chartex" xmlns:cx2="http://schemas.microsoft.com/office/drawing/2015/10/21/chartex" xmlns:cx3="http://schemas.microsoft.com/office/drawing/2016/5/9/chartex" xmlns:cx4="http://schemas.microsoft.com/office/drawing/2016/5/10/chartex" xmlns:cx5="http://schemas.microsoft.com/office/drawing/2016/5/11/chartex" xmlns:cx6="http://schemas.microsoft.com/office/drawing/2016/5/12/chartex" xmlns:cx7="http://schemas.microsoft.com/office/drawing/2016/5/13/chartex" xmlns:cx8="http://schemas.microsoft.com/office/drawing/2016/5/14/chartex" xmlns:mc="http://schemas.openxmlformats.org/markup-compatibility/2006" xmlns:aink="http://schemas.microsoft.com/office/drawing/2016/ink" xmlns:am3d="http://schemas.microsoft.com/office/drawing/2017/model3d" xmlns:o="urn:schemas-microsoft-com:office:office" xmlns:r="http://schemas.openxmlformats.org/officeDocument/2006/relationships" xmlns:m="http://schemas.openxmlformats.org/officeDocument/2006/math" xmlns:v="urn:schemas-microsoft-com:vml" xmlns:wp14="http://schemas.microsoft.com/office/word/2010/wordprocessingDrawing" xmlns:wp="http://schemas.openxmlformats.org/drawingml/2006/wordprocessingDrawing" xmlns:w10="urn:schemas-microsoft-com:office:word" xmlns:w="http://schemas.openxmlformats.org/wordprocessingml/2006/main" xmlns:w14="http://schemas.microsoft.com/office/word/2010/wordml" xmlns:w15="http://schemas.microsoft.com/office/word/2012/wordml" xmlns:w16cid="http://schemas.microsoft.com/office/word/2016/wordml/cid" xmlns:w16se="http://schemas.microsoft.com/office/word/2015/wordml/symex" xmlns:wpg="http://schemas.microsoft.com/office/word/2010/wordprocessingGroup" xmlns:wpi="http://schemas.microsoft.com/office/word/2010/wordprocessingInk" xmlns:wne="http://schemas.microsoft.com/office/word/2006/wordml" xmlns:wps="http://schemas.microsoft.com/office/word/2010/wordprocessingShape" mc:Ignorable="w14 w15 w16se w16cid wp14">
+<w:numbering xmlns:wpc="http://schemas.microsoft.com/office/word/2010/wordprocessingCanvas" xmlns:cx="http://schemas.microsoft.com/office/drawing/2014/chartex" xmlns:cx1="http://schemas.microsoft.com/office/drawing/2015/9/8/chartex" xmlns:cx2="http://schemas.microsoft.com/office/drawing/2015/10/21/chartex" xmlns:cx3="http://schemas.microsoft.com/office/drawing/2016/5/9/chartex" xmlns:cx4="http://schemas.microsoft.com/office/drawing/2016/5/10/chartex" xmlns:cx5="http://schemas.microsoft.com/office/drawing/2016/5/11/chartex" xmlns:cx6="http://schemas.microsoft.com/office/drawing/2016/5/12/chartex" xmlns:cx7="http://schemas.microsoft.com/office/drawing/2016/5/13/chartex" xmlns:cx8="http://schemas.microsoft.com/office/drawing/2016/5/14/chartex" xmlns:mc="http://schemas.openxmlformats.org/markup-compatibility/2006" xmlns:aink="http://schemas.microsoft.com/office/drawing/2016/ink" xmlns:am3d="http://schemas.microsoft.com/office/drawing/2017/model3d" xmlns:o="urn:schemas-microsoft-com:office:office" xmlns:r="http://schemas.openxmlformats.org/officeDocument/2006/relationships" xmlns:m="http://schemas.openxmlformats.org/officeDocument/2006/math" xmlns:v="urn:schemas-microsoft-com:vml" xmlns:wp14="http://schemas.microsoft.com/office/word/2010/wordprocessingDrawing" xmlns:wp="http://schemas.openxmlformats.org/drawingml/2006/wordprocessingDrawing" xmlns:w10="urn:schemas-microsoft-com:office:word" xmlns:w="http://schemas.openxmlformats.org/wordprocessingml/2006/main" xmlns:w14="http://schemas.microsoft.com/office/word/2010/wordml" xmlns:w15="http://schemas.microsoft.com/office/word/2012/wordml" xmlns:w16cex="http://schemas.microsoft.com/office/word/2018/wordml/cex" xmlns:w16cid="http://schemas.microsoft.com/office/word/2016/wordml/cid" xmlns:w16="http://schemas.microsoft.com/office/word/2018/wordml" xmlns:w16sdtdh="http://schemas.microsoft.com/office/word/2020/wordml/sdtdatahash" xmlns:w16se="http://schemas.microsoft.com/office/word/2015/wordml/symex" xmlns:wpg="http://schemas.microsoft.com/office/word/2010/wordprocessingGroup" xmlns:wpi="http://schemas.microsoft.com/office/word/2010/wordprocessingInk" xmlns:wne="http://schemas.microsoft.com/office/word/2006/wordml" xmlns:wps="http://schemas.microsoft.com/office/word/2010/wordprocessingShape" mc:Ignorable="w14 w15 w16se w16cid w16 w16cex w16sdtdh wp14">
   <w:abstractNum w:abstractNumId="0" w15:restartNumberingAfterBreak="0">
     <w:nsid w:val="01F54225"/>
     <w:multiLevelType w:val="hybridMultilevel"/>
@@ -6065,7 +5844,7 @@
 </file>
 
 <file path=word/styles.xml><?xml version="1.0" encoding="utf-8"?>
-<w:styles xmlns:mc="http://schemas.openxmlformats.org/markup-compatibility/2006" xmlns:r="http://schemas.openxmlformats.org/officeDocument/2006/relationships" xmlns:w="http://schemas.openxmlformats.org/wordprocessingml/2006/main" xmlns:w14="http://schemas.microsoft.com/office/word/2010/wordml" xmlns:w15="http://schemas.microsoft.com/office/word/2012/wordml" xmlns:w16cid="http://schemas.microsoft.com/office/word/2016/wordml/cid" xmlns:w16se="http://schemas.microsoft.com/office/word/2015/wordml/symex" mc:Ignorable="w14 w15 w16se w16cid">
+<w:styles xmlns:mc="http://schemas.openxmlformats.org/markup-compatibility/2006" xmlns:r="http://schemas.openxmlformats.org/officeDocument/2006/relationships" xmlns:w="http://schemas.openxmlformats.org/wordprocessingml/2006/main" xmlns:w14="http://schemas.microsoft.com/office/word/2010/wordml" xmlns:w15="http://schemas.microsoft.com/office/word/2012/wordml" xmlns:w16cex="http://schemas.microsoft.com/office/word/2018/wordml/cex" xmlns:w16cid="http://schemas.microsoft.com/office/word/2016/wordml/cid" xmlns:w16="http://schemas.microsoft.com/office/word/2018/wordml" xmlns:w16sdtdh="http://schemas.microsoft.com/office/word/2020/wordml/sdtdatahash" xmlns:w16se="http://schemas.microsoft.com/office/word/2015/wordml/symex" mc:Ignorable="w14 w15 w16se w16cid w16 w16cex w16sdtdh">
   <w:docDefaults>
     <w:rPrDefault>
       <w:rPr>
@@ -6081,7 +5860,7 @@
       </w:pPr>
     </w:pPrDefault>
   </w:docDefaults>
-  <w:latentStyles w:defLockedState="0" w:defUIPriority="99" w:defSemiHidden="0" w:defUnhideWhenUsed="0" w:defQFormat="0" w:count="375">
+  <w:latentStyles w:defLockedState="0" w:defUIPriority="99" w:defSemiHidden="0" w:defUnhideWhenUsed="0" w:defQFormat="0" w:count="376">
     <w:lsdException w:name="Normal" w:uiPriority="0" w:qFormat="1"/>
     <w:lsdException w:name="heading 1" w:uiPriority="9" w:qFormat="1"/>
     <w:lsdException w:name="heading 2" w:semiHidden="1" w:uiPriority="9" w:unhideWhenUsed="1" w:qFormat="1"/>
@@ -6187,7 +5966,6 @@
     <w:lsdException w:name="HTML Sample" w:semiHidden="1" w:unhideWhenUsed="1"/>
     <w:lsdException w:name="HTML Typewriter" w:semiHidden="1" w:unhideWhenUsed="1"/>
     <w:lsdException w:name="HTML Variable" w:semiHidden="1" w:unhideWhenUsed="1"/>
-    <w:lsdException w:name="Normal Table" w:semiHidden="1" w:unhideWhenUsed="1"/>
     <w:lsdException w:name="annotation subject" w:semiHidden="1" w:unhideWhenUsed="1"/>
     <w:lsdException w:name="No List" w:semiHidden="1" w:unhideWhenUsed="1"/>
     <w:lsdException w:name="Outline List 1" w:semiHidden="1" w:unhideWhenUsed="1"/>
@@ -6234,10 +6012,8 @@
     <w:lsdException w:name="Table Subtle 2" w:semiHidden="1" w:unhideWhenUsed="1"/>
     <w:lsdException w:name="Table Web 1" w:semiHidden="1" w:unhideWhenUsed="1"/>
     <w:lsdException w:name="Table Web 2" w:semiHidden="1" w:unhideWhenUsed="1"/>
-    <w:lsdException w:name="Table Web 3" w:semiHidden="1" w:unhideWhenUsed="1"/>
     <w:lsdException w:name="Balloon Text" w:semiHidden="1" w:unhideWhenUsed="1"/>
     <w:lsdException w:name="Table Grid" w:uiPriority="39"/>
-    <w:lsdException w:name="Table Theme" w:semiHidden="1" w:unhideWhenUsed="1"/>
     <w:lsdException w:name="Placeholder Text" w:semiHidden="1"/>
     <w:lsdException w:name="No Spacing" w:uiPriority="1" w:qFormat="1"/>
     <w:lsdException w:name="Light Shading" w:uiPriority="60"/>
@@ -6457,6 +6233,7 @@
     <w:lsdException w:name="Smart Hyperlink" w:semiHidden="1" w:unhideWhenUsed="1"/>
     <w:lsdException w:name="Hashtag" w:semiHidden="1" w:unhideWhenUsed="1"/>
     <w:lsdException w:name="Unresolved Mention" w:semiHidden="1" w:unhideWhenUsed="1"/>
+    <w:lsdException w:name="Smart Link" w:semiHidden="1" w:unhideWhenUsed="1"/>
   </w:latentStyles>
   <w:style w:type="paragraph" w:default="1" w:styleId="Normal">
     <w:name w:val="Normal"/>

</xml_diff>